<commit_message>
UI improvements and feature updates
- Simplify User Management page to show only create user message
- Remove email duplication validation to allow resending credentials
- Restrict push notification toggle to admin users only
- Correct navbar text: 'Завршени'  'Завършени проекти'
- Add Clear button to auto-fill project selection with full form reset
- Remove parentheses from privileged user role option
- Generate presentation materials (FUTURE_IDEAS.md, PRESENTATION.md, etc.)
- Add Python scripts for document generation
</commit_message>
<xml_diff>
--- a/backend/media/generated/act15_bg.docx
+++ b/backend/media/generated/act15_bg.docx
@@ -156,7 +156,7 @@
         </w:rPr>
       </w:pPr>
       <w:r>
-        <w:t xml:space="preserve">Възложител: </w:t>
+        <w:t>Възложител: Тодор Иванов Славов и Русина Иванова Славова</w:t>
       </w:r>
     </w:p>
     <w:p>
@@ -169,7 +169,7 @@
         </w:rPr>
       </w:pPr>
       <w:r>
-        <w:t xml:space="preserve">Строител: </w:t>
+        <w:t>Строител: "Ви Ем Ай Кънстръкшън" ЕООД</w:t>
       </w:r>
     </w:p>
     <w:p>
@@ -181,7 +181,7 @@
         </w:rPr>
       </w:pPr>
       <w:r>
-        <w:t xml:space="preserve">Проектант: </w:t>
+        <w:t>Проектант: Стоян Иванов Иванов</w:t>
       </w:r>
     </w:p>
     <w:p>
@@ -193,7 +193,7 @@
         </w:rPr>
       </w:pPr>
       <w:r>
-        <w:t xml:space="preserve">Консултант: </w:t>
+        <w:t>Консултант: "АМС Консулт 2018" ЕООД</w:t>
       </w:r>
     </w:p>
     <w:p>
@@ -298,7 +298,7 @@
         </w:rPr>
       </w:pPr>
       <w:r>
-        <w:t>Днес,  год., представители на:</w:t>
+        <w:t>Днес, 01.01.2026 год., представители на:</w:t>
       </w:r>
     </w:p>
     <w:p>
@@ -310,7 +310,7 @@
         </w:rPr>
       </w:pPr>
       <w:r>
-        <w:t xml:space="preserve">А. ВЪЗЛОЖИТЕЛЯ: </w:t>
+        <w:t>А. ВЪЗЛОЖИТЕЛЯ: Тодор Иванов Славов и Русина Иванова Славова</w:t>
       </w:r>
     </w:p>
     <w:p>
@@ -323,7 +323,7 @@
         </w:rPr>
       </w:pPr>
       <w:r>
-        <w:t xml:space="preserve">Б. ПРОЕКТАНТИ (по всички части): </w:t>
+        <w:t>Б. ПРОЕКТАНТИ (по всички части): Стоян Иванов Иванов</w:t>
       </w:r>
     </w:p>
     <w:p>
@@ -335,7 +335,7 @@
         </w:rPr>
       </w:pPr>
       <w:r>
-        <w:t xml:space="preserve">В. СТРОИТЕЛЯ: </w:t>
+        <w:t>В. СТРОИТЕЛЯ: "Ви Ем Ай Кънстръкшън" ЕООД</w:t>
       </w:r>
     </w:p>
     <w:p>
@@ -347,7 +347,7 @@
         </w:rPr>
       </w:pPr>
       <w:r>
-        <w:t xml:space="preserve">Г. КОНСУЛТАНТА (СТРОИТЕЛНИЯ НАДЗОР): </w:t>
+        <w:t>Г. КОНСУЛТАНТА (СТРОИТЕЛНИЯ НАДЗОР): "АМС Консулт 2018" ЕООД</w:t>
       </w:r>
     </w:p>
     <w:p>

</xml_diff>